<commit_message>
v0.05.01 Languages tab started
</commit_message>
<xml_diff>
--- a/Legacy Files/New Microsoft Word Document.docx
+++ b/Legacy Files/New Microsoft Word Document.docx
@@ -3,119 +3,45 @@
 <w:document xmlns:wpc="http://schemas.microsoft.com/office/word/2010/wordprocessingCanvas" xmlns:cx="http://schemas.microsoft.com/office/drawing/2014/chartex" xmlns:cx1="http://schemas.microsoft.com/office/drawing/2015/9/8/chartex" xmlns:cx2="http://schemas.microsoft.com/office/drawing/2015/10/21/chartex" xmlns:cx3="http://schemas.microsoft.com/office/drawing/2016/5/9/chartex" xmlns:cx4="http://schemas.microsoft.com/office/drawing/2016/5/10/chartex" xmlns:cx5="http://schemas.microsoft.com/office/drawing/2016/5/11/chartex" xmlns:cx6="http://schemas.microsoft.com/office/drawing/2016/5/12/chartex" xmlns:cx7="http://schemas.microsoft.com/office/drawing/2016/5/13/chartex" xmlns:cx8="http://schemas.microsoft.com/office/drawing/2016/5/14/chartex" xmlns:mc="http://schemas.openxmlformats.org/markup-compatibility/2006" xmlns:aink="http://schemas.microsoft.com/office/drawing/2016/ink" xmlns:am3d="http://schemas.microsoft.com/office/drawing/2017/model3d" xmlns:o="urn:schemas-microsoft-com:office:office" xmlns:oel="http://schemas.microsoft.com/office/2019/extlst" xmlns:r="http://schemas.openxmlformats.org/officeDocument/2006/relationships" xmlns:m="http://schemas.openxmlformats.org/officeDocument/2006/math" xmlns:v="urn:schemas-microsoft-com:vml" xmlns:wp14="http://schemas.microsoft.com/office/word/2010/wordprocessingDrawing" xmlns:wp="http://schemas.openxmlformats.org/drawingml/2006/wordprocessingDrawing" xmlns:w10="urn:schemas-microsoft-com:office:word" xmlns:w="http://schemas.openxmlformats.org/wordprocessingml/2006/main" xmlns:w14="http://schemas.microsoft.com/office/word/2010/wordml" xmlns:w15="http://schemas.microsoft.com/office/word/2012/wordml" xmlns:w16cex="http://schemas.microsoft.com/office/word/2018/wordml/cex" xmlns:w16cid="http://schemas.microsoft.com/office/word/2016/wordml/cid" xmlns:w16="http://schemas.microsoft.com/office/word/2018/wordml" xmlns:w16du="http://schemas.microsoft.com/office/word/2023/wordml/word16du" xmlns:w16sdtdh="http://schemas.microsoft.com/office/word/2020/wordml/sdtdatahash" xmlns:w16sdtfl="http://schemas.microsoft.com/office/word/2024/wordml/sdtformatlock" xmlns:w16se="http://schemas.microsoft.com/office/word/2015/wordml/symex" xmlns:wpg="http://schemas.microsoft.com/office/word/2010/wordprocessingGroup" xmlns:wpi="http://schemas.microsoft.com/office/word/2010/wordprocessingInk" xmlns:wne="http://schemas.microsoft.com/office/word/2006/wordml" xmlns:wps="http://schemas.microsoft.com/office/word/2010/wordprocessingShape" mc:Ignorable="w14 w15 w16se w16cid w16 w16cex w16sdtdh w16sdtfl w16du wp14">
   <w:body>
     <w:p>
-      <w:r>
-        <w:t>This is a summary of the development plan and current state of the "NPC Engineer" web application.</w:t>
-      </w:r>
-    </w:p>
-    <w:p>
-      <w:r>
+      <w:pPr>
         <w:rPr>
           <w:b/>
           <w:bCs/>
         </w:rPr>
-        <w:t>1. Current Application State (Single NPC Mode):</w:t>
-      </w:r>
-    </w:p>
-    <w:p>
-      <w:pPr>
-        <w:numPr>
-          <w:ilvl w:val="0"/>
-          <w:numId w:val="1"/>
-        </w:numPr>
-      </w:pPr>
-      <w:r>
-        <w:t>The application is built as a single index.html file using vanilla JavaScript and Tailwind CSS.</w:t>
-      </w:r>
-    </w:p>
-    <w:p>
-      <w:pPr>
-        <w:numPr>
-          <w:ilvl w:val="0"/>
-          <w:numId w:val="1"/>
-        </w:numPr>
-      </w:pPr>
-      <w:r>
-        <w:t>The UI is divided into a left-hand column for data entry and a right-hand column with a live preview "viewport."</w:t>
-      </w:r>
-    </w:p>
-    <w:p>
-      <w:pPr>
-        <w:numPr>
-          <w:ilvl w:val="0"/>
-          <w:numId w:val="1"/>
-        </w:numPr>
-      </w:pPr>
-      <w:r>
-        <w:t>The layout is responsive: on wide screens, the header and viewport are fixed while the central column of cards scrolls. On narrow screens, the viewport stacks below the cards.</w:t>
-      </w:r>
-    </w:p>
-    <w:p>
-      <w:pPr>
-        <w:numPr>
-          <w:ilvl w:val="0"/>
-          <w:numId w:val="1"/>
-        </w:numPr>
-      </w:pPr>
-      <w:r>
-        <w:t>The app currently manages a single NPC object in memory.</w:t>
-      </w:r>
-    </w:p>
-    <w:p>
-      <w:pPr>
-        <w:numPr>
-          <w:ilvl w:val="0"/>
-          <w:numId w:val="1"/>
-        </w:numPr>
       </w:pPr>
       <w:r>
         <w:rPr>
           <w:b/>
           <w:bCs/>
         </w:rPr>
-        <w:t>Key Features Implemented:</w:t>
-      </w:r>
-    </w:p>
-    <w:p>
-      <w:pPr>
-        <w:numPr>
-          <w:ilvl w:val="1"/>
-          <w:numId w:val="1"/>
-        </w:numPr>
-      </w:pPr>
-      <w:r>
+        <w:t>Plan: Implementing the Languages Feature (Revised)</w:t>
+      </w:r>
+    </w:p>
+    <w:p>
+      <w:r>
+        <w:t>This document outlines the three-phase plan to develop and integrate a comprehensive languages section into the NPC Engineer application, incorporating user feedback for a modal-based management system.</w:t>
+      </w:r>
+    </w:p>
+    <w:p>
+      <w:pPr>
         <w:rPr>
           <w:b/>
           <w:bCs/>
         </w:rPr>
-        <w:t>Data Cards:</w:t>
-      </w:r>
-      <w:r>
-        <w:t xml:space="preserve"> Cards for "NPC Information" and "Statistics" are functional. Placeholder cards for "Resistances," "Skills and Languages," "Traits," and "Actions" have been created.</w:t>
-      </w:r>
-    </w:p>
-    <w:p>
-      <w:pPr>
-        <w:numPr>
-          <w:ilvl w:val="1"/>
-          <w:numId w:val="1"/>
-        </w:numPr>
       </w:pPr>
       <w:r>
         <w:rPr>
           <w:b/>
           <w:bCs/>
         </w:rPr>
-        <w:t>Data Entry:</w:t>
-      </w:r>
-      <w:r>
-        <w:t xml:space="preserve"> Includes text inputs, dropdowns (some with custom text fallbacks), number spinners for ability scores, and a Trix rich text editor for the description.</w:t>
-      </w:r>
-    </w:p>
-    <w:p>
-      <w:pPr>
-        <w:numPr>
-          <w:ilvl w:val="1"/>
-          <w:numId w:val="1"/>
+        <w:t>General Changes</w:t>
+      </w:r>
+    </w:p>
+    <w:p>
+      <w:pPr>
+        <w:numPr>
+          <w:ilvl w:val="0"/>
+          <w:numId w:val="4"/>
         </w:numPr>
       </w:pPr>
       <w:r>
@@ -123,50 +49,45 @@
           <w:b/>
           <w:bCs/>
         </w:rPr>
-        <w:t>Calculated Fields:</w:t>
-      </w:r>
-      <w:r>
-        <w:t xml:space="preserve"> Ability score bonuses, Experience Points (XP), and Proficiency Bonus are automatically calculated based on other inputs.</w:t>
-      </w:r>
-    </w:p>
-    <w:p>
-      <w:pPr>
-        <w:numPr>
-          <w:ilvl w:val="1"/>
-          <w:numId w:val="1"/>
-        </w:numPr>
-      </w:pPr>
-      <w:r>
+        <w:t>Metadata:</w:t>
+      </w:r>
+      <w:r>
+        <w:t xml:space="preserve"> The application version in </w:t>
+      </w:r>
+      <w:proofErr w:type="spellStart"/>
+      <w:r>
+        <w:t>npc</w:t>
+      </w:r>
+      <w:proofErr w:type="spellEnd"/>
+      <w:r>
+        <w:t xml:space="preserve"> engineer.html will be updated to 0.05.00 and the date will be set to the current date (2025-10-14).</w:t>
+      </w:r>
+    </w:p>
+    <w:p>
+      <w:pPr>
         <w:rPr>
           <w:b/>
           <w:bCs/>
         </w:rPr>
-        <w:t>Image Handling:</w:t>
-      </w:r>
-      <w:r>
-        <w:t xml:space="preserve"> The app supports uploading a main image and a token image. These are converted to Base64 Data URLs and stored as text strings within the main NPC data object.</w:t>
-      </w:r>
-    </w:p>
-    <w:p>
-      <w:pPr>
-        <w:numPr>
-          <w:ilvl w:val="1"/>
-          <w:numId w:val="1"/>
-        </w:numPr>
       </w:pPr>
       <w:r>
         <w:rPr>
           <w:b/>
           <w:bCs/>
         </w:rPr>
-        <w:t>File Operations:</w:t>
-      </w:r>
-    </w:p>
-    <w:p>
-      <w:pPr>
-        <w:numPr>
-          <w:ilvl w:val="2"/>
-          <w:numId w:val="1"/>
+        <w:t>Phase 1: Data Model &amp; Core Logic</w:t>
+      </w:r>
+    </w:p>
+    <w:p>
+      <w:r>
+        <w:t>This initial phase focuses on updating the backend script (script.js) to support the new data structures and logic, without yet building the user interface.</w:t>
+      </w:r>
+    </w:p>
+    <w:p>
+      <w:pPr>
+        <w:numPr>
+          <w:ilvl w:val="0"/>
+          <w:numId w:val="5"/>
         </w:numPr>
       </w:pPr>
       <w:r>
@@ -174,25 +95,117 @@
           <w:b/>
           <w:bCs/>
         </w:rPr>
-        <w:t>Save/Open:</w:t>
-      </w:r>
-      <w:r>
-        <w:t xml:space="preserve"> Uses the File System Access API to save and load a single NPC as a .</w:t>
-      </w:r>
-      <w:proofErr w:type="spellStart"/>
-      <w:r>
-        <w:t>json</w:t>
-      </w:r>
-      <w:proofErr w:type="spellEnd"/>
-      <w:r>
-        <w:t xml:space="preserve"> file, overwriting the existing file on "Save."</w:t>
-      </w:r>
-    </w:p>
-    <w:p>
-      <w:pPr>
-        <w:numPr>
-          <w:ilvl w:val="2"/>
-          <w:numId w:val="1"/>
+        <w:t>NPC Object Enhancement:</w:t>
+      </w:r>
+      <w:r>
+        <w:t xml:space="preserve"> The core NPC object structure will be expanded. The </w:t>
+      </w:r>
+      <w:proofErr w:type="spellStart"/>
+      <w:r>
+        <w:t>defaultNPC</w:t>
+      </w:r>
+      <w:proofErr w:type="spellEnd"/>
+      <w:r>
+        <w:t xml:space="preserve"> object will be updated to include four new properties:</w:t>
+      </w:r>
+    </w:p>
+    <w:p>
+      <w:pPr>
+        <w:numPr>
+          <w:ilvl w:val="1"/>
+          <w:numId w:val="5"/>
+        </w:numPr>
+      </w:pPr>
+      <w:proofErr w:type="spellStart"/>
+      <w:r>
+        <w:t>selectedLanguages</w:t>
+      </w:r>
+      <w:proofErr w:type="spellEnd"/>
+      <w:r>
+        <w:t xml:space="preserve"> (Array): This will hold a list of strings, where each string is a chosen language. </w:t>
+      </w:r>
+      <w:r>
+        <w:rPr>
+          <w:i/>
+          <w:iCs/>
+        </w:rPr>
+        <w:t>Default: [] (an empty array).</w:t>
+      </w:r>
+    </w:p>
+    <w:p>
+      <w:pPr>
+        <w:numPr>
+          <w:ilvl w:val="1"/>
+          <w:numId w:val="5"/>
+        </w:numPr>
+      </w:pPr>
+      <w:proofErr w:type="spellStart"/>
+      <w:r>
+        <w:t>specialLanguageOption</w:t>
+      </w:r>
+      <w:proofErr w:type="spellEnd"/>
+      <w:r>
+        <w:t xml:space="preserve"> (Number): An integer to represent the chosen special language option for future features. </w:t>
+      </w:r>
+      <w:r>
+        <w:rPr>
+          <w:i/>
+          <w:iCs/>
+        </w:rPr>
+        <w:t>Default: 0.</w:t>
+      </w:r>
+    </w:p>
+    <w:p>
+      <w:pPr>
+        <w:numPr>
+          <w:ilvl w:val="1"/>
+          <w:numId w:val="5"/>
+        </w:numPr>
+      </w:pPr>
+      <w:proofErr w:type="spellStart"/>
+      <w:r>
+        <w:t>hasTelepathy</w:t>
+      </w:r>
+      <w:proofErr w:type="spellEnd"/>
+      <w:r>
+        <w:t xml:space="preserve"> (Boolean): A flag to determine if the NPC has telepathy. </w:t>
+      </w:r>
+      <w:r>
+        <w:rPr>
+          <w:i/>
+          <w:iCs/>
+        </w:rPr>
+        <w:t>Default: false.</w:t>
+      </w:r>
+    </w:p>
+    <w:p>
+      <w:pPr>
+        <w:numPr>
+          <w:ilvl w:val="1"/>
+          <w:numId w:val="5"/>
+        </w:numPr>
+      </w:pPr>
+      <w:proofErr w:type="spellStart"/>
+      <w:r>
+        <w:t>telepathyRange</w:t>
+      </w:r>
+      <w:proofErr w:type="spellEnd"/>
+      <w:r>
+        <w:t xml:space="preserve"> (Number): A value for the telepathic range in feet. </w:t>
+      </w:r>
+      <w:r>
+        <w:rPr>
+          <w:i/>
+          <w:iCs/>
+        </w:rPr>
+        <w:t>Default: 0.</w:t>
+      </w:r>
+    </w:p>
+    <w:p>
+      <w:pPr>
+        <w:numPr>
+          <w:ilvl w:val="0"/>
+          <w:numId w:val="5"/>
         </w:numPr>
       </w:pPr>
       <w:r>
@@ -200,55 +213,262 @@
           <w:b/>
           <w:bCs/>
         </w:rPr>
-        <w:t>Download Copy:</w:t>
-      </w:r>
-      <w:r>
-        <w:t xml:space="preserve"> Creates a new .</w:t>
-      </w:r>
-      <w:proofErr w:type="spellStart"/>
-      <w:r>
-        <w:t>json</w:t>
-      </w:r>
-      <w:proofErr w:type="spellEnd"/>
-      <w:r>
-        <w:t xml:space="preserve"> file copy in the user's downloads folder.</w:t>
-      </w:r>
-    </w:p>
-    <w:p>
+        <w:t>Language Data Structure:</w:t>
+      </w:r>
+    </w:p>
+    <w:p>
+      <w:pPr>
+        <w:numPr>
+          <w:ilvl w:val="1"/>
+          <w:numId w:val="5"/>
+        </w:numPr>
+      </w:pPr>
+      <w:r>
+        <w:t>New constant arrays will be defined at the top of script.js to hold the predefined languages:</w:t>
+      </w:r>
+    </w:p>
+    <w:p>
+      <w:pPr>
+        <w:numPr>
+          <w:ilvl w:val="2"/>
+          <w:numId w:val="5"/>
+        </w:numPr>
+      </w:pPr>
+      <w:proofErr w:type="spellStart"/>
+      <w:r>
+        <w:t>standardLanguages</w:t>
+      </w:r>
+      <w:proofErr w:type="spellEnd"/>
+      <w:r>
+        <w:t>: "Common", "</w:t>
+      </w:r>
+      <w:proofErr w:type="spellStart"/>
+      <w:r>
+        <w:t>Dwarvish</w:t>
+      </w:r>
+      <w:proofErr w:type="spellEnd"/>
+      <w:r>
+        <w:t>", "Elvish", "Giant", "Gnomish", "Goblin", "Halfling", "Orc", "Thieves' cant"</w:t>
+      </w:r>
+    </w:p>
+    <w:p>
+      <w:pPr>
+        <w:numPr>
+          <w:ilvl w:val="2"/>
+          <w:numId w:val="5"/>
+        </w:numPr>
+      </w:pPr>
+      <w:proofErr w:type="spellStart"/>
+      <w:r>
+        <w:t>exoticLanguages</w:t>
+      </w:r>
+      <w:proofErr w:type="spellEnd"/>
+      <w:r>
+        <w:t>: "Abyssal", "Celestial", "Draconic", "Deep speech", "Infernal", "Primordial", "Sylvan", "Druidic", "</w:t>
+      </w:r>
+      <w:proofErr w:type="spellStart"/>
+      <w:r>
+        <w:t>Undercommon</w:t>
+      </w:r>
+      <w:proofErr w:type="spellEnd"/>
+      <w:r>
+        <w:t>"</w:t>
+      </w:r>
+    </w:p>
+    <w:p>
+      <w:pPr>
+        <w:numPr>
+          <w:ilvl w:val="2"/>
+          <w:numId w:val="5"/>
+        </w:numPr>
+      </w:pPr>
+      <w:r>
+        <w:t>monstrousLanguages1: "</w:t>
+      </w:r>
+      <w:proofErr w:type="spellStart"/>
+      <w:r>
+        <w:t>Aarakocra</w:t>
+      </w:r>
+      <w:proofErr w:type="spellEnd"/>
+      <w:r>
+        <w:t>", "Aquan", "Auran", "</w:t>
+      </w:r>
+      <w:proofErr w:type="spellStart"/>
+      <w:r>
+        <w:t>Bullywug</w:t>
+      </w:r>
+      <w:proofErr w:type="spellEnd"/>
+      <w:r>
+        <w:t>", "Gith", "</w:t>
+      </w:r>
+      <w:proofErr w:type="spellStart"/>
+      <w:r>
+        <w:t>Gnoll</w:t>
+      </w:r>
+      <w:proofErr w:type="spellEnd"/>
+      <w:r>
+        <w:t>", "Grell", "</w:t>
+      </w:r>
+      <w:proofErr w:type="spellStart"/>
+      <w:r>
+        <w:t>Grung</w:t>
+      </w:r>
+      <w:proofErr w:type="spellEnd"/>
+      <w:r>
+        <w:t>", "Hook horror", "Ice toad", "</w:t>
+      </w:r>
+      <w:proofErr w:type="spellStart"/>
+      <w:r>
+        <w:t>Ignan</w:t>
+      </w:r>
+      <w:proofErr w:type="spellEnd"/>
+      <w:r>
+        <w:t>", "</w:t>
+      </w:r>
+      <w:proofErr w:type="spellStart"/>
+      <w:r>
+        <w:t>Ixitxachitl</w:t>
+      </w:r>
+      <w:proofErr w:type="spellEnd"/>
+      <w:r>
+        <w:t>"</w:t>
+      </w:r>
+    </w:p>
+    <w:p>
+      <w:pPr>
+        <w:numPr>
+          <w:ilvl w:val="2"/>
+          <w:numId w:val="5"/>
+        </w:numPr>
+      </w:pPr>
+      <w:r>
+        <w:t>monstrousLanguages2: "Modron", "</w:t>
+      </w:r>
+      <w:proofErr w:type="spellStart"/>
+      <w:r>
+        <w:t>Otyugh</w:t>
+      </w:r>
+      <w:proofErr w:type="spellEnd"/>
+      <w:r>
+        <w:t>", "</w:t>
+      </w:r>
+      <w:proofErr w:type="spellStart"/>
+      <w:r>
+        <w:t>Sahuagin</w:t>
+      </w:r>
+      <w:proofErr w:type="spellEnd"/>
+      <w:r>
+        <w:t>", "</w:t>
+      </w:r>
+      <w:proofErr w:type="spellStart"/>
+      <w:r>
+        <w:t>Slaad</w:t>
+      </w:r>
+      <w:proofErr w:type="spellEnd"/>
+      <w:r>
+        <w:t>", "Sphinx", "Terran", "Thri-</w:t>
+      </w:r>
+      <w:proofErr w:type="spellStart"/>
+      <w:r>
+        <w:t>kreen</w:t>
+      </w:r>
+      <w:proofErr w:type="spellEnd"/>
+      <w:r>
+        <w:t>", "</w:t>
+      </w:r>
+      <w:proofErr w:type="spellStart"/>
+      <w:r>
+        <w:t>Tlincalli</w:t>
+      </w:r>
+      <w:proofErr w:type="spellEnd"/>
+      <w:r>
+        <w:t>", "Troglodyte", "Umber hulk", "</w:t>
+      </w:r>
+      <w:proofErr w:type="spellStart"/>
+      <w:r>
+        <w:t>Vegepygmy</w:t>
+      </w:r>
+      <w:proofErr w:type="spellEnd"/>
+      <w:r>
+        <w:t>", "Yeti"</w:t>
+      </w:r>
+    </w:p>
+    <w:p>
+      <w:pPr>
+        <w:numPr>
+          <w:ilvl w:val="1"/>
+          <w:numId w:val="5"/>
+        </w:numPr>
+      </w:pPr>
+      <w:r>
+        <w:t xml:space="preserve">A new property, </w:t>
+      </w:r>
+      <w:proofErr w:type="spellStart"/>
+      <w:r>
+        <w:t>userDefinedLanguages</w:t>
+      </w:r>
+      <w:proofErr w:type="spellEnd"/>
+      <w:r>
+        <w:t xml:space="preserve">, will be added to the </w:t>
+      </w:r>
+      <w:proofErr w:type="spellStart"/>
+      <w:proofErr w:type="gramStart"/>
+      <w:r>
+        <w:t>bestiary.metadata</w:t>
+      </w:r>
+      <w:proofErr w:type="spellEnd"/>
+      <w:proofErr w:type="gramEnd"/>
+      <w:r>
+        <w:t xml:space="preserve"> object. </w:t>
+      </w:r>
+      <w:r>
+        <w:rPr>
+          <w:i/>
+          <w:iCs/>
+        </w:rPr>
+        <w:t>Default: [].</w:t>
+      </w:r>
+    </w:p>
+    <w:p>
+      <w:pPr>
+        <w:numPr>
+          <w:ilvl w:val="0"/>
+          <w:numId w:val="5"/>
+        </w:numPr>
+      </w:pPr>
       <w:r>
         <w:rPr>
           <w:b/>
           <w:bCs/>
         </w:rPr>
-        <w:t>2. Agreed-Upon "Project" Workflow (Multi-NPC Mode):</w:t>
-      </w:r>
-      <w:r>
-        <w:t xml:space="preserve"> We have established a two-file strategy for managing projects that contain multiple NPCs. This separates the "working file" from the "export file."</w:t>
-      </w:r>
-    </w:p>
-    <w:p>
-      <w:pPr>
-        <w:numPr>
-          <w:ilvl w:val="0"/>
-          <w:numId w:val="2"/>
-        </w:numPr>
-      </w:pPr>
+        <w:t>Core Function Updates:</w:t>
+      </w:r>
+    </w:p>
+    <w:p>
+      <w:pPr>
+        <w:numPr>
+          <w:ilvl w:val="1"/>
+          <w:numId w:val="5"/>
+        </w:numPr>
+      </w:pPr>
+      <w:proofErr w:type="spellStart"/>
+      <w:proofErr w:type="gramStart"/>
       <w:r>
         <w:rPr>
           <w:b/>
           <w:bCs/>
         </w:rPr>
-        <w:t>Primary Working File - The Project JSON (.</w:t>
-      </w:r>
-      <w:proofErr w:type="spellStart"/>
+        <w:t>healBestiary</w:t>
+      </w:r>
+      <w:proofErr w:type="spellEnd"/>
       <w:r>
         <w:rPr>
           <w:b/>
           <w:bCs/>
         </w:rPr>
-        <w:t>json</w:t>
-      </w:r>
-      <w:proofErr w:type="spellEnd"/>
+        <w:t>(</w:t>
+      </w:r>
+      <w:proofErr w:type="gramEnd"/>
       <w:r>
         <w:rPr>
           <w:b/>
@@ -256,328 +476,297 @@
         </w:rPr>
         <w:t>):</w:t>
       </w:r>
+      <w:r>
+        <w:t xml:space="preserve"> This function will be updated to initialize the four new language-related properties on any legacy NPC objects when a bestiary is loaded. It will also initialize </w:t>
+      </w:r>
+      <w:proofErr w:type="spellStart"/>
+      <w:proofErr w:type="gramStart"/>
+      <w:r>
+        <w:t>bestiary.metadata</w:t>
+      </w:r>
+      <w:proofErr w:type="gramEnd"/>
+      <w:r>
+        <w:t>.userDefinedLanguages</w:t>
+      </w:r>
+      <w:proofErr w:type="spellEnd"/>
+      <w:r>
+        <w:t xml:space="preserve"> if it doesn't exist.</w:t>
+      </w:r>
     </w:p>
     <w:p>
       <w:pPr>
         <w:numPr>
           <w:ilvl w:val="1"/>
-          <w:numId w:val="2"/>
-        </w:numPr>
-      </w:pPr>
-      <w:r>
-        <w:t>This will be the main file format for saving and loading entire projects.</w:t>
-      </w:r>
-    </w:p>
-    <w:p>
-      <w:pPr>
-        <w:numPr>
-          <w:ilvl w:val="1"/>
-          <w:numId w:val="2"/>
-        </w:numPr>
-      </w:pPr>
-      <w:r>
-        <w:t>It will be a single JSON file containing a main "project" object.</w:t>
-      </w:r>
-    </w:p>
-    <w:p>
-      <w:pPr>
-        <w:numPr>
-          <w:ilvl w:val="1"/>
-          <w:numId w:val="2"/>
-        </w:numPr>
-      </w:pPr>
-      <w:r>
-        <w:t xml:space="preserve">This project object will contain project-level metadata (like project name) and an array named </w:t>
-      </w:r>
-      <w:proofErr w:type="spellStart"/>
-      <w:r>
-        <w:t>npcs</w:t>
-      </w:r>
-      <w:proofErr w:type="spellEnd"/>
-      <w:r>
-        <w:t>.</w:t>
-      </w:r>
-    </w:p>
-    <w:p>
-      <w:pPr>
-        <w:numPr>
-          <w:ilvl w:val="1"/>
-          <w:numId w:val="2"/>
-        </w:numPr>
-      </w:pPr>
-      <w:r>
-        <w:t xml:space="preserve">Each element in the </w:t>
-      </w:r>
-      <w:proofErr w:type="spellStart"/>
-      <w:r>
-        <w:t>npcs</w:t>
-      </w:r>
-      <w:proofErr w:type="spellEnd"/>
-      <w:r>
-        <w:t xml:space="preserve"> array will be a complete NPC object, identical in structure to the ones currently being saved.</w:t>
-      </w:r>
-    </w:p>
-    <w:p>
-      <w:pPr>
-        <w:numPr>
-          <w:ilvl w:val="1"/>
-          <w:numId w:val="2"/>
-        </w:numPr>
-      </w:pPr>
+          <w:numId w:val="5"/>
+        </w:numPr>
+      </w:pPr>
+      <w:proofErr w:type="spellStart"/>
+      <w:proofErr w:type="gramStart"/>
       <w:r>
         <w:rPr>
           <w:b/>
           <w:bCs/>
         </w:rPr>
         <w:lastRenderedPageBreak/>
-        <w:t>Crucially, all image and token data will continue to be stored as Base64 text strings directly within this single .</w:t>
-      </w:r>
-      <w:proofErr w:type="spellStart"/>
+        <w:t>updateActiveNPCFromForm</w:t>
+      </w:r>
+      <w:proofErr w:type="spellEnd"/>
       <w:r>
         <w:rPr>
           <w:b/>
           <w:bCs/>
         </w:rPr>
-        <w:t>json</w:t>
-      </w:r>
-      <w:proofErr w:type="spellEnd"/>
+        <w:t>(</w:t>
+      </w:r>
+      <w:proofErr w:type="gramEnd"/>
       <w:r>
         <w:rPr>
           <w:b/>
           <w:bCs/>
         </w:rPr>
-        <w:t xml:space="preserve"> file.</w:t>
+        <w:t>):</w:t>
+      </w:r>
+      <w:r>
+        <w:t xml:space="preserve"> Logic will be added to read selected languages from the five </w:t>
+      </w:r>
+      <w:proofErr w:type="spellStart"/>
+      <w:r>
+        <w:t>listboxes</w:t>
+      </w:r>
+      <w:proofErr w:type="spellEnd"/>
+      <w:r>
+        <w:t xml:space="preserve"> and populate the </w:t>
+      </w:r>
+      <w:proofErr w:type="spellStart"/>
+      <w:r>
+        <w:t>activeNPC.selectedLanguages</w:t>
+      </w:r>
+      <w:proofErr w:type="spellEnd"/>
+      <w:r>
+        <w:t xml:space="preserve"> array.</w:t>
       </w:r>
     </w:p>
     <w:p>
       <w:pPr>
         <w:numPr>
           <w:ilvl w:val="1"/>
-          <w:numId w:val="2"/>
-        </w:numPr>
-      </w:pPr>
+          <w:numId w:val="5"/>
+        </w:numPr>
+      </w:pPr>
+      <w:proofErr w:type="spellStart"/>
+      <w:proofErr w:type="gramStart"/>
       <w:r>
         <w:rPr>
           <w:b/>
           <w:bCs/>
         </w:rPr>
-        <w:t>Benefit:</w:t>
-      </w:r>
-      <w:r>
-        <w:t xml:space="preserve"> This keeps the save/load logic simple, as the application only ever needs to handle reading and writing one type of file. The potential downside is that this file could become very large.</w:t>
-      </w:r>
-    </w:p>
-    <w:p>
-      <w:pPr>
-        <w:numPr>
-          <w:ilvl w:val="0"/>
-          <w:numId w:val="2"/>
-        </w:numPr>
-      </w:pPr>
+        <w:t>updateFormFromActiveNPC</w:t>
+      </w:r>
+      <w:proofErr w:type="spellEnd"/>
       <w:r>
         <w:rPr>
           <w:b/>
           <w:bCs/>
         </w:rPr>
-        <w:t>Secondary Export File - The Project Zip (.zip):</w:t>
-      </w:r>
-    </w:p>
-    <w:p>
-      <w:pPr>
-        <w:numPr>
-          <w:ilvl w:val="1"/>
-          <w:numId w:val="2"/>
-        </w:numPr>
-      </w:pPr>
-      <w:r>
-        <w:t>A separate "Export as Zip" feature will be created.</w:t>
-      </w:r>
-    </w:p>
-    <w:p>
-      <w:pPr>
-        <w:numPr>
-          <w:ilvl w:val="1"/>
-          <w:numId w:val="2"/>
-        </w:numPr>
-      </w:pPr>
-      <w:r>
-        <w:t>This function will take the project data currently in memory and package it for distribution.</w:t>
-      </w:r>
-    </w:p>
-    <w:p>
-      <w:pPr>
-        <w:numPr>
-          <w:ilvl w:val="1"/>
-          <w:numId w:val="2"/>
-        </w:numPr>
-      </w:pPr>
+        <w:t>(</w:t>
+      </w:r>
+      <w:proofErr w:type="gramEnd"/>
       <w:r>
         <w:rPr>
           <w:b/>
           <w:bCs/>
         </w:rPr>
-        <w:t>Process:</w:t>
-      </w:r>
-      <w:r>
-        <w:t xml:space="preserve"> It will read the Base64 image/token strings from the in-memory NPC objects, decode them back into their original binary formats (e.g.</w:t>
-      </w:r>
+        <w:t>):</w:t>
+      </w:r>
+      <w:r>
+        <w:t xml:space="preserve"> Logic will be added to populate the </w:t>
+      </w:r>
+      <w:proofErr w:type="spellStart"/>
+      <w:r>
+        <w:t>listboxes</w:t>
+      </w:r>
+      <w:proofErr w:type="spellEnd"/>
+      <w:r>
+        <w:t xml:space="preserve"> and correctly highlight the languages stored in </w:t>
+      </w:r>
+      <w:proofErr w:type="spellStart"/>
+      <w:r>
+        <w:t>activeNPC.selectedLanguages</w:t>
+      </w:r>
+      <w:proofErr w:type="spellEnd"/>
+      <w:r>
+        <w:t xml:space="preserve"> when an NPC is loaded.</w:t>
+      </w:r>
+    </w:p>
+    <w:p>
+      <w:pPr>
+        <w:numPr>
+          <w:ilvl w:val="1"/>
+          <w:numId w:val="5"/>
+        </w:numPr>
+      </w:pPr>
+      <w:proofErr w:type="spellStart"/>
       <w:proofErr w:type="gramStart"/>
-      <w:r>
-        <w:t>, .</w:t>
-      </w:r>
-      <w:proofErr w:type="spellStart"/>
-      <w:r>
-        <w:t>webp</w:t>
-      </w:r>
-      <w:proofErr w:type="spellEnd"/>
-      <w:proofErr w:type="gramEnd"/>
-      <w:r>
-        <w:t>, .jpg), and save them as individual files within /images/ and /tokens/ directories inside the zip archive. It will also generate any required metadata files (like client.xml).</w:t>
-      </w:r>
-    </w:p>
-    <w:p>
-      <w:pPr>
-        <w:numPr>
-          <w:ilvl w:val="1"/>
-          <w:numId w:val="2"/>
-        </w:numPr>
-      </w:pPr>
       <w:r>
         <w:rPr>
           <w:b/>
           <w:bCs/>
         </w:rPr>
-        <w:t>Benefit:</w:t>
-      </w:r>
-      <w:r>
-        <w:t xml:space="preserve"> This creates a clean, organized, and efficiently sized package for sharing or backing up a project.</w:t>
-      </w:r>
-    </w:p>
-    <w:p>
-      <w:pPr>
-        <w:numPr>
-          <w:ilvl w:val="1"/>
-          <w:numId w:val="2"/>
-        </w:numPr>
-      </w:pPr>
+        <w:t>updateViewport</w:t>
+      </w:r>
+      <w:proofErr w:type="spellEnd"/>
       <w:r>
         <w:rPr>
           <w:b/>
           <w:bCs/>
         </w:rPr>
-        <w:t>Important:</w:t>
-      </w:r>
-      <w:r>
-        <w:t xml:space="preserve"> The application will </w:t>
-      </w:r>
+        <w:t>(</w:t>
+      </w:r>
+      <w:proofErr w:type="gramEnd"/>
       <w:r>
         <w:rPr>
           <w:b/>
           <w:bCs/>
         </w:rPr>
-        <w:t>not</w:t>
-      </w:r>
-      <w:r>
-        <w:t xml:space="preserve"> be required to </w:t>
-      </w:r>
-      <w:r>
-        <w:rPr>
-          <w:i/>
-          <w:iCs/>
-        </w:rPr>
-        <w:t>read</w:t>
-      </w:r>
-      <w:r>
-        <w:t xml:space="preserve"> or </w:t>
-      </w:r>
-      <w:r>
-        <w:rPr>
-          <w:i/>
-          <w:iCs/>
-        </w:rPr>
-        <w:t>import</w:t>
-      </w:r>
-      <w:r>
-        <w:t xml:space="preserve"> from these .zip files. Their creation is a one-way export process.</w:t>
-      </w:r>
-    </w:p>
-    <w:p/>
-    <w:p/>
-    <w:p>
-      <w:r>
-        <w:t xml:space="preserve">I have now refactored the application as planned. It uses </w:t>
-      </w:r>
-      <w:proofErr w:type="spellStart"/>
-      <w:r>
-        <w:t>IndexedDB</w:t>
-      </w:r>
-      <w:proofErr w:type="spellEnd"/>
-      <w:r>
-        <w:t xml:space="preserve"> (via the Dexie.js library) to store and manage multiple projects.</w:t>
-      </w:r>
-    </w:p>
-    <w:p>
-      <w:r>
-        <w:t>Here's a summary of the key changes:</w:t>
-      </w:r>
-    </w:p>
-    <w:p>
-      <w:pPr>
-        <w:numPr>
-          <w:ilvl w:val="0"/>
-          <w:numId w:val="3"/>
-        </w:numPr>
-      </w:pPr>
-      <w:r>
+        <w:t>):</w:t>
+      </w:r>
+      <w:r>
+        <w:t xml:space="preserve"> This function will call a new helper function, </w:t>
+      </w:r>
+      <w:proofErr w:type="spellStart"/>
+      <w:proofErr w:type="gramStart"/>
+      <w:r>
+        <w:t>calculateLanguagesString</w:t>
+      </w:r>
+      <w:proofErr w:type="spellEnd"/>
+      <w:r>
+        <w:t>(</w:t>
+      </w:r>
+      <w:proofErr w:type="gramEnd"/>
+      <w:r>
+        <w:t xml:space="preserve">), to generate the final "Languages" string for the </w:t>
+      </w:r>
+      <w:proofErr w:type="spellStart"/>
+      <w:r>
+        <w:t>statblock</w:t>
+      </w:r>
+      <w:proofErr w:type="spellEnd"/>
+      <w:r>
+        <w:t>. This new function will:</w:t>
+      </w:r>
+    </w:p>
+    <w:p>
+      <w:pPr>
+        <w:numPr>
+          <w:ilvl w:val="2"/>
+          <w:numId w:val="5"/>
+        </w:numPr>
+      </w:pPr>
+      <w:r>
+        <w:t>Return an empty string if no languages are selected and telepathy is false.</w:t>
+      </w:r>
+    </w:p>
+    <w:p>
+      <w:pPr>
+        <w:numPr>
+          <w:ilvl w:val="2"/>
+          <w:numId w:val="5"/>
+        </w:numPr>
+      </w:pPr>
+      <w:r>
+        <w:t xml:space="preserve">Alphabetically sort the </w:t>
+      </w:r>
+      <w:proofErr w:type="spellStart"/>
+      <w:r>
+        <w:t>activeNPC.selectedLanguages</w:t>
+      </w:r>
+      <w:proofErr w:type="spellEnd"/>
+      <w:r>
+        <w:t xml:space="preserve"> array.</w:t>
+      </w:r>
+    </w:p>
+    <w:p>
+      <w:pPr>
+        <w:numPr>
+          <w:ilvl w:val="2"/>
+          <w:numId w:val="5"/>
+        </w:numPr>
+      </w:pPr>
+      <w:r>
+        <w:t>Join the array into a comma-separated string.</w:t>
+      </w:r>
+    </w:p>
+    <w:p>
+      <w:pPr>
+        <w:numPr>
+          <w:ilvl w:val="2"/>
+          <w:numId w:val="5"/>
+        </w:numPr>
+      </w:pPr>
+      <w:r>
+        <w:t xml:space="preserve">Check if </w:t>
+      </w:r>
+      <w:proofErr w:type="spellStart"/>
+      <w:r>
+        <w:t>hasTelepathy</w:t>
+      </w:r>
+      <w:proofErr w:type="spellEnd"/>
+      <w:r>
+        <w:t xml:space="preserve"> is true and </w:t>
+      </w:r>
+      <w:proofErr w:type="spellStart"/>
+      <w:r>
+        <w:t>specialLanguageOption</w:t>
+      </w:r>
+      <w:proofErr w:type="spellEnd"/>
+      <w:r>
+        <w:t xml:space="preserve"> is 0. If so, it will append ", telepathy [range] ft." to the string.</w:t>
+      </w:r>
+    </w:p>
+    <w:p>
+      <w:pPr>
+        <w:numPr>
+          <w:ilvl w:val="2"/>
+          <w:numId w:val="5"/>
+        </w:numPr>
+      </w:pPr>
+      <w:r>
+        <w:t xml:space="preserve">Include a switch statement to handle 6 placeholder options for </w:t>
+      </w:r>
+      <w:proofErr w:type="spellStart"/>
+      <w:r>
+        <w:t>specialLanguageOption</w:t>
+      </w:r>
+      <w:proofErr w:type="spellEnd"/>
+      <w:r>
+        <w:t>, which will do nothing for now.</w:t>
+      </w:r>
+    </w:p>
+    <w:p>
+      <w:pPr>
         <w:rPr>
           <w:b/>
           <w:bCs/>
         </w:rPr>
-        <w:t>Database Integration:</w:t>
-      </w:r>
-      <w:r>
-        <w:t xml:space="preserve"> The app now creates and uses an </w:t>
-      </w:r>
-      <w:proofErr w:type="spellStart"/>
-      <w:r>
-        <w:t>IndexedDB</w:t>
-      </w:r>
-      <w:proofErr w:type="spellEnd"/>
-      <w:r>
-        <w:t xml:space="preserve"> database in your browser to save all projects automatically.</w:t>
-      </w:r>
-    </w:p>
-    <w:p>
-      <w:pPr>
-        <w:numPr>
-          <w:ilvl w:val="0"/>
-          <w:numId w:val="3"/>
-        </w:numPr>
       </w:pPr>
       <w:r>
         <w:rPr>
           <w:b/>
           <w:bCs/>
         </w:rPr>
-        <w:t>Project Controls:</w:t>
-      </w:r>
-      <w:r>
-        <w:t xml:space="preserve"> A new set of buttons in the top right allows you to </w:t>
-      </w:r>
-      <w:proofErr w:type="gramStart"/>
-      <w:r>
-        <w:t>create,</w:t>
-      </w:r>
-      <w:proofErr w:type="gramEnd"/>
-      <w:r>
-        <w:t xml:space="preserve"> load, import, and export entire projects.</w:t>
+        <w:t>Phase 2: User Interface Implementation</w:t>
+      </w:r>
+    </w:p>
+    <w:p>
+      <w:r>
+        <w:t>This phase involves building the visual components within the HTML and styling them with CSS.</w:t>
       </w:r>
     </w:p>
     <w:p>
       <w:pPr>
         <w:numPr>
           <w:ilvl w:val="0"/>
-          <w:numId w:val="3"/>
+          <w:numId w:val="6"/>
         </w:numPr>
       </w:pPr>
       <w:r>
@@ -585,95 +774,438 @@
           <w:b/>
           <w:bCs/>
         </w:rPr>
-        <w:t>NPC Controls:</w:t>
-      </w:r>
-      <w:r>
-        <w:t xml:space="preserve"> The original buttons have been moved to the main title bar and renamed to clarify that they now operate on individual NPCs </w:t>
-      </w:r>
-      <w:r>
-        <w:rPr>
-          <w:i/>
-          <w:iCs/>
-        </w:rPr>
-        <w:t>within</w:t>
-      </w:r>
-      <w:r>
-        <w:t xml:space="preserve"> the currently loaded project.</w:t>
-      </w:r>
-    </w:p>
-    <w:p>
-      <w:pPr>
-        <w:numPr>
-          <w:ilvl w:val="0"/>
-          <w:numId w:val="3"/>
-        </w:numPr>
-      </w:pPr>
+        <w:t>HTML Structure (</w:t>
+      </w:r>
+      <w:proofErr w:type="spellStart"/>
       <w:r>
         <w:rPr>
           <w:b/>
           <w:bCs/>
         </w:rPr>
-        <w:t xml:space="preserve">New </w:t>
-      </w:r>
-      <w:proofErr w:type="spellStart"/>
+        <w:t>npc</w:t>
+      </w:r>
+      <w:proofErr w:type="spellEnd"/>
       <w:r>
         <w:rPr>
           <w:b/>
           <w:bCs/>
         </w:rPr>
-        <w:t>Modals</w:t>
-      </w:r>
-      <w:proofErr w:type="spellEnd"/>
+        <w:t xml:space="preserve"> engineer.html):</w:t>
+      </w:r>
+    </w:p>
+    <w:p>
+      <w:pPr>
+        <w:numPr>
+          <w:ilvl w:val="1"/>
+          <w:numId w:val="6"/>
+        </w:numPr>
+      </w:pPr>
+      <w:r>
+        <w:t>The 'Languages' card header will be updated to include a "Manage Languages" button on the far right, using the same SVG icon as the "Manage Groups" button.</w:t>
+      </w:r>
+    </w:p>
+    <w:p>
+      <w:pPr>
+        <w:numPr>
+          <w:ilvl w:val="1"/>
+          <w:numId w:val="6"/>
+        </w:numPr>
+      </w:pPr>
+      <w:r>
+        <w:t>The card body will contain a flex container arranging five &lt;</w:t>
+      </w:r>
+      <w:proofErr w:type="spellStart"/>
+      <w:r>
+        <w:t>divs</w:t>
+      </w:r>
+      <w:proofErr w:type="spellEnd"/>
+      <w:r>
+        <w:t xml:space="preserve">&gt; horizontally. Each div will contain a &lt;label&gt; (e.g., "Standard") and a &lt;select multiple&gt; </w:t>
+      </w:r>
+      <w:proofErr w:type="spellStart"/>
+      <w:r>
+        <w:t>listbox</w:t>
+      </w:r>
+      <w:proofErr w:type="spellEnd"/>
+      <w:r>
+        <w:t xml:space="preserve">. All five </w:t>
+      </w:r>
+      <w:proofErr w:type="spellStart"/>
+      <w:r>
+        <w:t>listboxes</w:t>
+      </w:r>
+      <w:proofErr w:type="spellEnd"/>
+      <w:r>
+        <w:t xml:space="preserve"> will appear identical.</w:t>
+      </w:r>
+    </w:p>
+    <w:p>
+      <w:pPr>
+        <w:numPr>
+          <w:ilvl w:val="1"/>
+          <w:numId w:val="6"/>
+        </w:numPr>
+      </w:pPr>
+      <w:r>
+        <w:t>A new modal, manage-languages-modal, will be added. It will be a close copy of the manage-groups-modal, containing an input field, an "Add" button, and a list area for displaying and deleting custom languages.</w:t>
+      </w:r>
+    </w:p>
+    <w:p>
+      <w:pPr>
+        <w:numPr>
+          <w:ilvl w:val="0"/>
+          <w:numId w:val="6"/>
+        </w:numPr>
+      </w:pPr>
       <w:r>
         <w:rPr>
           <w:b/>
           <w:bCs/>
         </w:rPr>
-        <w:t>:</w:t>
-      </w:r>
-      <w:r>
-        <w:t xml:space="preserve"> I've added modals for creating new projects and for selecting a project to load from the database.</w:t>
-      </w:r>
-    </w:p>
-    <w:p>
-      <w:pPr>
-        <w:numPr>
-          <w:ilvl w:val="0"/>
-          <w:numId w:val="3"/>
-        </w:numPr>
-      </w:pPr>
-      <w:r>
+        <w:t>CSS Styling (style.css):</w:t>
+      </w:r>
+    </w:p>
+    <w:p>
+      <w:pPr>
+        <w:numPr>
+          <w:ilvl w:val="1"/>
+          <w:numId w:val="6"/>
+        </w:numPr>
+      </w:pPr>
+      <w:r>
+        <w:t>A new class</w:t>
+      </w:r>
+      <w:proofErr w:type="gramStart"/>
+      <w:r>
+        <w:t>, .language</w:t>
+      </w:r>
+      <w:proofErr w:type="gramEnd"/>
+      <w:r>
+        <w:t>-</w:t>
+      </w:r>
+      <w:proofErr w:type="spellStart"/>
+      <w:r>
+        <w:t>listbox</w:t>
+      </w:r>
+      <w:proofErr w:type="spellEnd"/>
+      <w:r>
+        <w:t>, will be created, inheriting styles from .info-input for a consistent look. Its height will be set to show 12 items.</w:t>
+      </w:r>
+    </w:p>
+    <w:p>
+      <w:pPr>
+        <w:numPr>
+          <w:ilvl w:val="1"/>
+          <w:numId w:val="6"/>
+        </w:numPr>
+      </w:pPr>
+      <w:r>
+        <w:t xml:space="preserve">A CSS rule </w:t>
+      </w:r>
+      <w:proofErr w:type="gramStart"/>
+      <w:r>
+        <w:t>for .language</w:t>
+      </w:r>
+      <w:proofErr w:type="gramEnd"/>
+      <w:r>
+        <w:t>-</w:t>
+      </w:r>
+      <w:proofErr w:type="spellStart"/>
+      <w:r>
+        <w:t>listbox</w:t>
+      </w:r>
+      <w:proofErr w:type="spellEnd"/>
+      <w:r>
+        <w:t xml:space="preserve"> </w:t>
+      </w:r>
+      <w:proofErr w:type="spellStart"/>
+      <w:proofErr w:type="gramStart"/>
+      <w:r>
+        <w:t>option:checked</w:t>
+      </w:r>
+      <w:proofErr w:type="spellEnd"/>
+      <w:proofErr w:type="gramEnd"/>
+      <w:r>
+        <w:t xml:space="preserve"> will be added to style selected items with a desaturated purple background (#8A8AA3) and white text (#FFFFFF).</w:t>
+      </w:r>
+    </w:p>
+    <w:p>
+      <w:pPr>
         <w:rPr>
           <w:b/>
           <w:bCs/>
         </w:rPr>
-        <w:t>Updated Workflow:</w:t>
-      </w:r>
-      <w:r>
-        <w:t xml:space="preserve"> The application now </w:t>
-      </w:r>
-      <w:proofErr w:type="spellStart"/>
-      <w:r>
-        <w:t>centers</w:t>
-      </w:r>
-      <w:proofErr w:type="spellEnd"/>
-      <w:r>
-        <w:t xml:space="preserve"> around a loaded "active project." The main form and viewport will appear faded and disabled until you create or load a project.</w:t>
-      </w:r>
-    </w:p>
-    <w:p>
-      <w:r>
-        <w:t xml:space="preserve">The version number has been updated to </w:t>
-      </w:r>
+      </w:pPr>
       <w:r>
         <w:rPr>
           <w:b/>
           <w:bCs/>
         </w:rPr>
-        <w:t>0.02.00</w:t>
-      </w:r>
-      <w:r>
-        <w:t xml:space="preserve"> to reflect this major architectural change. Please give it a try and let me know your thoughts.</w:t>
+        <w:t>Phase 3: Interactivity &amp; Finalization</w:t>
+      </w:r>
+    </w:p>
+    <w:p>
+      <w:r>
+        <w:t>The final phase connects the UI from Phase 2 with the logic from Phase 1, making the feature fully interactive.</w:t>
+      </w:r>
+    </w:p>
+    <w:p>
+      <w:pPr>
+        <w:numPr>
+          <w:ilvl w:val="0"/>
+          <w:numId w:val="7"/>
+        </w:numPr>
+      </w:pPr>
+      <w:r>
+        <w:rPr>
+          <w:b/>
+          <w:bCs/>
+        </w:rPr>
+        <w:t>Event Handling (script.js):</w:t>
+      </w:r>
+    </w:p>
+    <w:p>
+      <w:pPr>
+        <w:numPr>
+          <w:ilvl w:val="1"/>
+          <w:numId w:val="7"/>
+        </w:numPr>
+      </w:pPr>
+      <w:r>
+        <w:lastRenderedPageBreak/>
+        <w:t xml:space="preserve">input event listeners will be attached to all five &lt;select&gt; </w:t>
+      </w:r>
+      <w:proofErr w:type="spellStart"/>
+      <w:r>
+        <w:t>listboxes</w:t>
+      </w:r>
+      <w:proofErr w:type="spellEnd"/>
+      <w:r>
+        <w:t xml:space="preserve"> to trigger </w:t>
+      </w:r>
+      <w:proofErr w:type="spellStart"/>
+      <w:proofErr w:type="gramStart"/>
+      <w:r>
+        <w:t>updateActiveNPCFromForm</w:t>
+      </w:r>
+      <w:proofErr w:type="spellEnd"/>
+      <w:r>
+        <w:t>(</w:t>
+      </w:r>
+      <w:proofErr w:type="gramEnd"/>
+      <w:r>
+        <w:t>) on change.</w:t>
+      </w:r>
+    </w:p>
+    <w:p>
+      <w:pPr>
+        <w:numPr>
+          <w:ilvl w:val="1"/>
+          <w:numId w:val="7"/>
+        </w:numPr>
+      </w:pPr>
+      <w:r>
+        <w:t>A click event listener on the new "Manage Languages" button will show the manage-languages-modal.</w:t>
+      </w:r>
+    </w:p>
+    <w:p>
+      <w:pPr>
+        <w:numPr>
+          <w:ilvl w:val="1"/>
+          <w:numId w:val="7"/>
+        </w:numPr>
+      </w:pPr>
+      <w:r>
+        <w:t>Event listeners for the "Add" and "Delete" buttons within the modal will be created.</w:t>
+      </w:r>
+    </w:p>
+    <w:p>
+      <w:pPr>
+        <w:numPr>
+          <w:ilvl w:val="0"/>
+          <w:numId w:val="7"/>
+        </w:numPr>
+      </w:pPr>
+      <w:r>
+        <w:rPr>
+          <w:b/>
+          <w:bCs/>
+        </w:rPr>
+        <w:t>User Language Management (Modal Logic):</w:t>
+      </w:r>
+    </w:p>
+    <w:p>
+      <w:pPr>
+        <w:numPr>
+          <w:ilvl w:val="1"/>
+          <w:numId w:val="7"/>
+        </w:numPr>
+      </w:pPr>
+      <w:r>
+        <w:t xml:space="preserve">A new </w:t>
+      </w:r>
+      <w:proofErr w:type="spellStart"/>
+      <w:proofErr w:type="gramStart"/>
+      <w:r>
+        <w:t>showManageLanguagesModal</w:t>
+      </w:r>
+      <w:proofErr w:type="spellEnd"/>
+      <w:r>
+        <w:t>(</w:t>
+      </w:r>
+      <w:proofErr w:type="gramEnd"/>
+      <w:r>
+        <w:t xml:space="preserve">) function will populate the modal with the current list of user-defined languages from </w:t>
+      </w:r>
+      <w:proofErr w:type="spellStart"/>
+      <w:proofErr w:type="gramStart"/>
+      <w:r>
+        <w:t>activeBestiary.metadata.userDefinedLanguages</w:t>
+      </w:r>
+      <w:proofErr w:type="spellEnd"/>
+      <w:proofErr w:type="gramEnd"/>
+      <w:r>
+        <w:t>.</w:t>
+      </w:r>
+    </w:p>
+    <w:p>
+      <w:pPr>
+        <w:numPr>
+          <w:ilvl w:val="1"/>
+          <w:numId w:val="7"/>
+        </w:numPr>
+      </w:pPr>
+      <w:r>
+        <w:t xml:space="preserve">A new </w:t>
+      </w:r>
+      <w:proofErr w:type="spellStart"/>
+      <w:proofErr w:type="gramStart"/>
+      <w:r>
+        <w:t>addNewLanguage</w:t>
+      </w:r>
+      <w:proofErr w:type="spellEnd"/>
+      <w:r>
+        <w:t>(</w:t>
+      </w:r>
+      <w:proofErr w:type="gramEnd"/>
+      <w:r>
+        <w:t>) function will be triggered by the modal's "Add" button. It will:</w:t>
+      </w:r>
+    </w:p>
+    <w:p>
+      <w:pPr>
+        <w:numPr>
+          <w:ilvl w:val="2"/>
+          <w:numId w:val="7"/>
+        </w:numPr>
+      </w:pPr>
+      <w:r>
+        <w:t>Retrieve the text from the modal's input field.</w:t>
+      </w:r>
+    </w:p>
+    <w:p>
+      <w:pPr>
+        <w:numPr>
+          <w:ilvl w:val="2"/>
+          <w:numId w:val="7"/>
+        </w:numPr>
+      </w:pPr>
+      <w:r>
+        <w:rPr>
+          <w:b/>
+          <w:bCs/>
+        </w:rPr>
+        <w:t>Validation:</w:t>
+      </w:r>
+      <w:r>
+        <w:t xml:space="preserve"> It will perform a case-insensitive check to ensure the new language does not already exist in any of the four predefined language arrays OR the </w:t>
+      </w:r>
+      <w:proofErr w:type="spellStart"/>
+      <w:r>
+        <w:t>userDefinedLanguages</w:t>
+      </w:r>
+      <w:proofErr w:type="spellEnd"/>
+      <w:r>
+        <w:t xml:space="preserve"> array.</w:t>
+      </w:r>
+    </w:p>
+    <w:p>
+      <w:pPr>
+        <w:numPr>
+          <w:ilvl w:val="2"/>
+          <w:numId w:val="7"/>
+        </w:numPr>
+      </w:pPr>
+      <w:r>
+        <w:t xml:space="preserve">If valid, it adds the language to </w:t>
+      </w:r>
+      <w:proofErr w:type="spellStart"/>
+      <w:proofErr w:type="gramStart"/>
+      <w:r>
+        <w:t>activeBestiary.metadata.userDefinedLanguages</w:t>
+      </w:r>
+      <w:proofErr w:type="spellEnd"/>
+      <w:proofErr w:type="gramEnd"/>
+      <w:r>
+        <w:t xml:space="preserve">, saves the bestiary, and refreshes both the modal list and the main "User" </w:t>
+      </w:r>
+      <w:proofErr w:type="spellStart"/>
+      <w:r>
+        <w:t>listbox</w:t>
+      </w:r>
+      <w:proofErr w:type="spellEnd"/>
+      <w:r>
+        <w:t xml:space="preserve"> on the form.</w:t>
+      </w:r>
+    </w:p>
+    <w:p>
+      <w:pPr>
+        <w:numPr>
+          <w:ilvl w:val="1"/>
+          <w:numId w:val="7"/>
+        </w:numPr>
+      </w:pPr>
+      <w:r>
+        <w:t xml:space="preserve">A new </w:t>
+      </w:r>
+      <w:proofErr w:type="spellStart"/>
+      <w:proofErr w:type="gramStart"/>
+      <w:r>
+        <w:t>deleteLanguage</w:t>
+      </w:r>
+      <w:proofErr w:type="spellEnd"/>
+      <w:r>
+        <w:t>(</w:t>
+      </w:r>
+      <w:proofErr w:type="gramEnd"/>
+      <w:r>
+        <w:t>) function will remove the specified language from the metadata, save, and refresh the UI. It will also de-select the language for any NPCs that were using it.</w:t>
+      </w:r>
+    </w:p>
+    <w:p>
+      <w:pPr>
+        <w:numPr>
+          <w:ilvl w:val="0"/>
+          <w:numId w:val="7"/>
+        </w:numPr>
+      </w:pPr>
+      <w:r>
+        <w:rPr>
+          <w:b/>
+          <w:bCs/>
+        </w:rPr>
+        <w:t>Final Review:</w:t>
+      </w:r>
+    </w:p>
+    <w:p>
+      <w:pPr>
+        <w:numPr>
+          <w:ilvl w:val="1"/>
+          <w:numId w:val="7"/>
+        </w:numPr>
+      </w:pPr>
+      <w:r>
+        <w:t>A full review of the feature will be conducted to ensure all parts are working as expected.</w:t>
       </w:r>
     </w:p>
     <w:p/>
@@ -839,6 +1371,389 @@
     </w:lvl>
   </w:abstractNum>
   <w:abstractNum w:abstractNumId="1" w15:restartNumberingAfterBreak="0">
+    <w:nsid w:val="14D02DA6"/>
+    <w:multiLevelType w:val="multilevel"/>
+    <w:tmpl w:val="DD409AFC"/>
+    <w:lvl w:ilvl="0">
+      <w:start w:val="1"/>
+      <w:numFmt w:val="decimal"/>
+      <w:lvlText w:val="%1."/>
+      <w:lvlJc w:val="left"/>
+      <w:pPr>
+        <w:tabs>
+          <w:tab w:val="num" w:pos="720"/>
+        </w:tabs>
+        <w:ind w:left="720" w:hanging="360"/>
+      </w:pPr>
+    </w:lvl>
+    <w:lvl w:ilvl="1">
+      <w:start w:val="1"/>
+      <w:numFmt w:val="bullet"/>
+      <w:lvlText w:val="o"/>
+      <w:lvlJc w:val="left"/>
+      <w:pPr>
+        <w:tabs>
+          <w:tab w:val="num" w:pos="1440"/>
+        </w:tabs>
+        <w:ind w:left="1440" w:hanging="360"/>
+      </w:pPr>
+      <w:rPr>
+        <w:rFonts w:ascii="Courier New" w:hAnsi="Courier New" w:hint="default"/>
+        <w:sz w:val="20"/>
+      </w:rPr>
+    </w:lvl>
+    <w:lvl w:ilvl="2">
+      <w:start w:val="1"/>
+      <w:numFmt w:val="decimal"/>
+      <w:lvlText w:val="%3."/>
+      <w:lvlJc w:val="left"/>
+      <w:pPr>
+        <w:tabs>
+          <w:tab w:val="num" w:pos="2160"/>
+        </w:tabs>
+        <w:ind w:left="2160" w:hanging="360"/>
+      </w:pPr>
+    </w:lvl>
+    <w:lvl w:ilvl="3" w:tentative="1">
+      <w:start w:val="1"/>
+      <w:numFmt w:val="decimal"/>
+      <w:lvlText w:val="%4."/>
+      <w:lvlJc w:val="left"/>
+      <w:pPr>
+        <w:tabs>
+          <w:tab w:val="num" w:pos="2880"/>
+        </w:tabs>
+        <w:ind w:left="2880" w:hanging="360"/>
+      </w:pPr>
+    </w:lvl>
+    <w:lvl w:ilvl="4" w:tentative="1">
+      <w:start w:val="1"/>
+      <w:numFmt w:val="decimal"/>
+      <w:lvlText w:val="%5."/>
+      <w:lvlJc w:val="left"/>
+      <w:pPr>
+        <w:tabs>
+          <w:tab w:val="num" w:pos="3600"/>
+        </w:tabs>
+        <w:ind w:left="3600" w:hanging="360"/>
+      </w:pPr>
+    </w:lvl>
+    <w:lvl w:ilvl="5" w:tentative="1">
+      <w:start w:val="1"/>
+      <w:numFmt w:val="decimal"/>
+      <w:lvlText w:val="%6."/>
+      <w:lvlJc w:val="left"/>
+      <w:pPr>
+        <w:tabs>
+          <w:tab w:val="num" w:pos="4320"/>
+        </w:tabs>
+        <w:ind w:left="4320" w:hanging="360"/>
+      </w:pPr>
+    </w:lvl>
+    <w:lvl w:ilvl="6" w:tentative="1">
+      <w:start w:val="1"/>
+      <w:numFmt w:val="decimal"/>
+      <w:lvlText w:val="%7."/>
+      <w:lvlJc w:val="left"/>
+      <w:pPr>
+        <w:tabs>
+          <w:tab w:val="num" w:pos="5040"/>
+        </w:tabs>
+        <w:ind w:left="5040" w:hanging="360"/>
+      </w:pPr>
+    </w:lvl>
+    <w:lvl w:ilvl="7" w:tentative="1">
+      <w:start w:val="1"/>
+      <w:numFmt w:val="decimal"/>
+      <w:lvlText w:val="%8."/>
+      <w:lvlJc w:val="left"/>
+      <w:pPr>
+        <w:tabs>
+          <w:tab w:val="num" w:pos="5760"/>
+        </w:tabs>
+        <w:ind w:left="5760" w:hanging="360"/>
+      </w:pPr>
+    </w:lvl>
+    <w:lvl w:ilvl="8" w:tentative="1">
+      <w:start w:val="1"/>
+      <w:numFmt w:val="decimal"/>
+      <w:lvlText w:val="%9."/>
+      <w:lvlJc w:val="left"/>
+      <w:pPr>
+        <w:tabs>
+          <w:tab w:val="num" w:pos="6480"/>
+        </w:tabs>
+        <w:ind w:left="6480" w:hanging="360"/>
+      </w:pPr>
+    </w:lvl>
+  </w:abstractNum>
+  <w:abstractNum w:abstractNumId="2" w15:restartNumberingAfterBreak="0">
+    <w:nsid w:val="19AD45E6"/>
+    <w:multiLevelType w:val="multilevel"/>
+    <w:tmpl w:val="8EEA4C92"/>
+    <w:lvl w:ilvl="0">
+      <w:start w:val="1"/>
+      <w:numFmt w:val="bullet"/>
+      <w:lvlText w:val=""/>
+      <w:lvlJc w:val="left"/>
+      <w:pPr>
+        <w:tabs>
+          <w:tab w:val="num" w:pos="720"/>
+        </w:tabs>
+        <w:ind w:left="720" w:hanging="360"/>
+      </w:pPr>
+      <w:rPr>
+        <w:rFonts w:ascii="Symbol" w:hAnsi="Symbol" w:hint="default"/>
+        <w:sz w:val="20"/>
+      </w:rPr>
+    </w:lvl>
+    <w:lvl w:ilvl="1" w:tentative="1">
+      <w:start w:val="1"/>
+      <w:numFmt w:val="bullet"/>
+      <w:lvlText w:val="o"/>
+      <w:lvlJc w:val="left"/>
+      <w:pPr>
+        <w:tabs>
+          <w:tab w:val="num" w:pos="1440"/>
+        </w:tabs>
+        <w:ind w:left="1440" w:hanging="360"/>
+      </w:pPr>
+      <w:rPr>
+        <w:rFonts w:ascii="Courier New" w:hAnsi="Courier New" w:hint="default"/>
+        <w:sz w:val="20"/>
+      </w:rPr>
+    </w:lvl>
+    <w:lvl w:ilvl="2" w:tentative="1">
+      <w:start w:val="1"/>
+      <w:numFmt w:val="bullet"/>
+      <w:lvlText w:val=""/>
+      <w:lvlJc w:val="left"/>
+      <w:pPr>
+        <w:tabs>
+          <w:tab w:val="num" w:pos="2160"/>
+        </w:tabs>
+        <w:ind w:left="2160" w:hanging="360"/>
+      </w:pPr>
+      <w:rPr>
+        <w:rFonts w:ascii="Wingdings" w:hAnsi="Wingdings" w:hint="default"/>
+        <w:sz w:val="20"/>
+      </w:rPr>
+    </w:lvl>
+    <w:lvl w:ilvl="3" w:tentative="1">
+      <w:start w:val="1"/>
+      <w:numFmt w:val="bullet"/>
+      <w:lvlText w:val=""/>
+      <w:lvlJc w:val="left"/>
+      <w:pPr>
+        <w:tabs>
+          <w:tab w:val="num" w:pos="2880"/>
+        </w:tabs>
+        <w:ind w:left="2880" w:hanging="360"/>
+      </w:pPr>
+      <w:rPr>
+        <w:rFonts w:ascii="Wingdings" w:hAnsi="Wingdings" w:hint="default"/>
+        <w:sz w:val="20"/>
+      </w:rPr>
+    </w:lvl>
+    <w:lvl w:ilvl="4" w:tentative="1">
+      <w:start w:val="1"/>
+      <w:numFmt w:val="bullet"/>
+      <w:lvlText w:val=""/>
+      <w:lvlJc w:val="left"/>
+      <w:pPr>
+        <w:tabs>
+          <w:tab w:val="num" w:pos="3600"/>
+        </w:tabs>
+        <w:ind w:left="3600" w:hanging="360"/>
+      </w:pPr>
+      <w:rPr>
+        <w:rFonts w:ascii="Wingdings" w:hAnsi="Wingdings" w:hint="default"/>
+        <w:sz w:val="20"/>
+      </w:rPr>
+    </w:lvl>
+    <w:lvl w:ilvl="5" w:tentative="1">
+      <w:start w:val="1"/>
+      <w:numFmt w:val="bullet"/>
+      <w:lvlText w:val=""/>
+      <w:lvlJc w:val="left"/>
+      <w:pPr>
+        <w:tabs>
+          <w:tab w:val="num" w:pos="4320"/>
+        </w:tabs>
+        <w:ind w:left="4320" w:hanging="360"/>
+      </w:pPr>
+      <w:rPr>
+        <w:rFonts w:ascii="Wingdings" w:hAnsi="Wingdings" w:hint="default"/>
+        <w:sz w:val="20"/>
+      </w:rPr>
+    </w:lvl>
+    <w:lvl w:ilvl="6" w:tentative="1">
+      <w:start w:val="1"/>
+      <w:numFmt w:val="bullet"/>
+      <w:lvlText w:val=""/>
+      <w:lvlJc w:val="left"/>
+      <w:pPr>
+        <w:tabs>
+          <w:tab w:val="num" w:pos="5040"/>
+        </w:tabs>
+        <w:ind w:left="5040" w:hanging="360"/>
+      </w:pPr>
+      <w:rPr>
+        <w:rFonts w:ascii="Wingdings" w:hAnsi="Wingdings" w:hint="default"/>
+        <w:sz w:val="20"/>
+      </w:rPr>
+    </w:lvl>
+    <w:lvl w:ilvl="7" w:tentative="1">
+      <w:start w:val="1"/>
+      <w:numFmt w:val="bullet"/>
+      <w:lvlText w:val=""/>
+      <w:lvlJc w:val="left"/>
+      <w:pPr>
+        <w:tabs>
+          <w:tab w:val="num" w:pos="5760"/>
+        </w:tabs>
+        <w:ind w:left="5760" w:hanging="360"/>
+      </w:pPr>
+      <w:rPr>
+        <w:rFonts w:ascii="Wingdings" w:hAnsi="Wingdings" w:hint="default"/>
+        <w:sz w:val="20"/>
+      </w:rPr>
+    </w:lvl>
+    <w:lvl w:ilvl="8" w:tentative="1">
+      <w:start w:val="1"/>
+      <w:numFmt w:val="bullet"/>
+      <w:lvlText w:val=""/>
+      <w:lvlJc w:val="left"/>
+      <w:pPr>
+        <w:tabs>
+          <w:tab w:val="num" w:pos="6480"/>
+        </w:tabs>
+        <w:ind w:left="6480" w:hanging="360"/>
+      </w:pPr>
+      <w:rPr>
+        <w:rFonts w:ascii="Wingdings" w:hAnsi="Wingdings" w:hint="default"/>
+        <w:sz w:val="20"/>
+      </w:rPr>
+    </w:lvl>
+  </w:abstractNum>
+  <w:abstractNum w:abstractNumId="3" w15:restartNumberingAfterBreak="0">
+    <w:nsid w:val="1AFE48B2"/>
+    <w:multiLevelType w:val="multilevel"/>
+    <w:tmpl w:val="39862500"/>
+    <w:lvl w:ilvl="0">
+      <w:start w:val="1"/>
+      <w:numFmt w:val="decimal"/>
+      <w:lvlText w:val="%1."/>
+      <w:lvlJc w:val="left"/>
+      <w:pPr>
+        <w:tabs>
+          <w:tab w:val="num" w:pos="720"/>
+        </w:tabs>
+        <w:ind w:left="720" w:hanging="360"/>
+      </w:pPr>
+    </w:lvl>
+    <w:lvl w:ilvl="1">
+      <w:start w:val="1"/>
+      <w:numFmt w:val="bullet"/>
+      <w:lvlText w:val="o"/>
+      <w:lvlJc w:val="left"/>
+      <w:pPr>
+        <w:tabs>
+          <w:tab w:val="num" w:pos="1440"/>
+        </w:tabs>
+        <w:ind w:left="1440" w:hanging="360"/>
+      </w:pPr>
+      <w:rPr>
+        <w:rFonts w:ascii="Courier New" w:hAnsi="Courier New" w:hint="default"/>
+        <w:sz w:val="20"/>
+      </w:rPr>
+    </w:lvl>
+    <w:lvl w:ilvl="2" w:tentative="1">
+      <w:start w:val="1"/>
+      <w:numFmt w:val="decimal"/>
+      <w:lvlText w:val="%3."/>
+      <w:lvlJc w:val="left"/>
+      <w:pPr>
+        <w:tabs>
+          <w:tab w:val="num" w:pos="2160"/>
+        </w:tabs>
+        <w:ind w:left="2160" w:hanging="360"/>
+      </w:pPr>
+    </w:lvl>
+    <w:lvl w:ilvl="3" w:tentative="1">
+      <w:start w:val="1"/>
+      <w:numFmt w:val="decimal"/>
+      <w:lvlText w:val="%4."/>
+      <w:lvlJc w:val="left"/>
+      <w:pPr>
+        <w:tabs>
+          <w:tab w:val="num" w:pos="2880"/>
+        </w:tabs>
+        <w:ind w:left="2880" w:hanging="360"/>
+      </w:pPr>
+    </w:lvl>
+    <w:lvl w:ilvl="4" w:tentative="1">
+      <w:start w:val="1"/>
+      <w:numFmt w:val="decimal"/>
+      <w:lvlText w:val="%5."/>
+      <w:lvlJc w:val="left"/>
+      <w:pPr>
+        <w:tabs>
+          <w:tab w:val="num" w:pos="3600"/>
+        </w:tabs>
+        <w:ind w:left="3600" w:hanging="360"/>
+      </w:pPr>
+    </w:lvl>
+    <w:lvl w:ilvl="5" w:tentative="1">
+      <w:start w:val="1"/>
+      <w:numFmt w:val="decimal"/>
+      <w:lvlText w:val="%6."/>
+      <w:lvlJc w:val="left"/>
+      <w:pPr>
+        <w:tabs>
+          <w:tab w:val="num" w:pos="4320"/>
+        </w:tabs>
+        <w:ind w:left="4320" w:hanging="360"/>
+      </w:pPr>
+    </w:lvl>
+    <w:lvl w:ilvl="6" w:tentative="1">
+      <w:start w:val="1"/>
+      <w:numFmt w:val="decimal"/>
+      <w:lvlText w:val="%7."/>
+      <w:lvlJc w:val="left"/>
+      <w:pPr>
+        <w:tabs>
+          <w:tab w:val="num" w:pos="5040"/>
+        </w:tabs>
+        <w:ind w:left="5040" w:hanging="360"/>
+      </w:pPr>
+    </w:lvl>
+    <w:lvl w:ilvl="7" w:tentative="1">
+      <w:start w:val="1"/>
+      <w:numFmt w:val="decimal"/>
+      <w:lvlText w:val="%8."/>
+      <w:lvlJc w:val="left"/>
+      <w:pPr>
+        <w:tabs>
+          <w:tab w:val="num" w:pos="5760"/>
+        </w:tabs>
+        <w:ind w:left="5760" w:hanging="360"/>
+      </w:pPr>
+    </w:lvl>
+    <w:lvl w:ilvl="8" w:tentative="1">
+      <w:start w:val="1"/>
+      <w:numFmt w:val="decimal"/>
+      <w:lvlText w:val="%9."/>
+      <w:lvlJc w:val="left"/>
+      <w:pPr>
+        <w:tabs>
+          <w:tab w:val="num" w:pos="6480"/>
+        </w:tabs>
+        <w:ind w:left="6480" w:hanging="360"/>
+      </w:pPr>
+    </w:lvl>
+  </w:abstractNum>
+  <w:abstractNum w:abstractNumId="4" w15:restartNumberingAfterBreak="0">
     <w:nsid w:val="3A2A2860"/>
     <w:multiLevelType w:val="multilevel"/>
     <w:tmpl w:val="34087A02"/>
@@ -987,7 +1902,128 @@
       </w:rPr>
     </w:lvl>
   </w:abstractNum>
-  <w:abstractNum w:abstractNumId="2" w15:restartNumberingAfterBreak="0">
+  <w:abstractNum w:abstractNumId="5" w15:restartNumberingAfterBreak="0">
+    <w:nsid w:val="59880D5C"/>
+    <w:multiLevelType w:val="multilevel"/>
+    <w:tmpl w:val="755CA99C"/>
+    <w:lvl w:ilvl="0">
+      <w:start w:val="1"/>
+      <w:numFmt w:val="decimal"/>
+      <w:lvlText w:val="%1."/>
+      <w:lvlJc w:val="left"/>
+      <w:pPr>
+        <w:tabs>
+          <w:tab w:val="num" w:pos="720"/>
+        </w:tabs>
+        <w:ind w:left="720" w:hanging="360"/>
+      </w:pPr>
+    </w:lvl>
+    <w:lvl w:ilvl="1">
+      <w:start w:val="1"/>
+      <w:numFmt w:val="bullet"/>
+      <w:lvlText w:val="o"/>
+      <w:lvlJc w:val="left"/>
+      <w:pPr>
+        <w:tabs>
+          <w:tab w:val="num" w:pos="1440"/>
+        </w:tabs>
+        <w:ind w:left="1440" w:hanging="360"/>
+      </w:pPr>
+      <w:rPr>
+        <w:rFonts w:ascii="Courier New" w:hAnsi="Courier New" w:hint="default"/>
+        <w:sz w:val="20"/>
+      </w:rPr>
+    </w:lvl>
+    <w:lvl w:ilvl="2">
+      <w:start w:val="1"/>
+      <w:numFmt w:val="bullet"/>
+      <w:lvlText w:val=""/>
+      <w:lvlJc w:val="left"/>
+      <w:pPr>
+        <w:tabs>
+          <w:tab w:val="num" w:pos="2160"/>
+        </w:tabs>
+        <w:ind w:left="2160" w:hanging="360"/>
+      </w:pPr>
+      <w:rPr>
+        <w:rFonts w:ascii="Wingdings" w:hAnsi="Wingdings" w:hint="default"/>
+        <w:sz w:val="20"/>
+      </w:rPr>
+    </w:lvl>
+    <w:lvl w:ilvl="3" w:tentative="1">
+      <w:start w:val="1"/>
+      <w:numFmt w:val="decimal"/>
+      <w:lvlText w:val="%4."/>
+      <w:lvlJc w:val="left"/>
+      <w:pPr>
+        <w:tabs>
+          <w:tab w:val="num" w:pos="2880"/>
+        </w:tabs>
+        <w:ind w:left="2880" w:hanging="360"/>
+      </w:pPr>
+    </w:lvl>
+    <w:lvl w:ilvl="4" w:tentative="1">
+      <w:start w:val="1"/>
+      <w:numFmt w:val="decimal"/>
+      <w:lvlText w:val="%5."/>
+      <w:lvlJc w:val="left"/>
+      <w:pPr>
+        <w:tabs>
+          <w:tab w:val="num" w:pos="3600"/>
+        </w:tabs>
+        <w:ind w:left="3600" w:hanging="360"/>
+      </w:pPr>
+    </w:lvl>
+    <w:lvl w:ilvl="5" w:tentative="1">
+      <w:start w:val="1"/>
+      <w:numFmt w:val="decimal"/>
+      <w:lvlText w:val="%6."/>
+      <w:lvlJc w:val="left"/>
+      <w:pPr>
+        <w:tabs>
+          <w:tab w:val="num" w:pos="4320"/>
+        </w:tabs>
+        <w:ind w:left="4320" w:hanging="360"/>
+      </w:pPr>
+    </w:lvl>
+    <w:lvl w:ilvl="6" w:tentative="1">
+      <w:start w:val="1"/>
+      <w:numFmt w:val="decimal"/>
+      <w:lvlText w:val="%7."/>
+      <w:lvlJc w:val="left"/>
+      <w:pPr>
+        <w:tabs>
+          <w:tab w:val="num" w:pos="5040"/>
+        </w:tabs>
+        <w:ind w:left="5040" w:hanging="360"/>
+      </w:pPr>
+    </w:lvl>
+    <w:lvl w:ilvl="7" w:tentative="1">
+      <w:start w:val="1"/>
+      <w:numFmt w:val="decimal"/>
+      <w:lvlText w:val="%8."/>
+      <w:lvlJc w:val="left"/>
+      <w:pPr>
+        <w:tabs>
+          <w:tab w:val="num" w:pos="5760"/>
+        </w:tabs>
+        <w:ind w:left="5760" w:hanging="360"/>
+      </w:pPr>
+    </w:lvl>
+    <w:lvl w:ilvl="8" w:tentative="1">
+      <w:start w:val="1"/>
+      <w:numFmt w:val="decimal"/>
+      <w:lvlText w:val="%9."/>
+      <w:lvlJc w:val="left"/>
+      <w:pPr>
+        <w:tabs>
+          <w:tab w:val="num" w:pos="6480"/>
+        </w:tabs>
+        <w:ind w:left="6480" w:hanging="360"/>
+      </w:pPr>
+    </w:lvl>
+  </w:abstractNum>
+  <w:abstractNum w:abstractNumId="6" w15:restartNumberingAfterBreak="0">
     <w:nsid w:val="69ED6724"/>
     <w:multiLevelType w:val="multilevel"/>
     <w:tmpl w:val="396A1D7C"/>
@@ -1140,10 +2176,22 @@
     <w:abstractNumId w:val="0"/>
   </w:num>
   <w:num w:numId="2" w16cid:durableId="76486652">
-    <w:abstractNumId w:val="1"/>
+    <w:abstractNumId w:val="4"/>
   </w:num>
   <w:num w:numId="3" w16cid:durableId="1177883413">
+    <w:abstractNumId w:val="6"/>
+  </w:num>
+  <w:num w:numId="4" w16cid:durableId="28068200">
     <w:abstractNumId w:val="2"/>
+  </w:num>
+  <w:num w:numId="5" w16cid:durableId="557597056">
+    <w:abstractNumId w:val="5"/>
+  </w:num>
+  <w:num w:numId="6" w16cid:durableId="1625388487">
+    <w:abstractNumId w:val="3"/>
+  </w:num>
+  <w:num w:numId="7" w16cid:durableId="270553550">
+    <w:abstractNumId w:val="1"/>
   </w:num>
 </w:numbering>
 </file>

</xml_diff>